<commit_message>
Worked in some graph traversing algorithms
Tried to do some traversing algorithms. not sure if they are 100 percent correct though.
</commit_message>
<xml_diff>
--- a/data structures.docx
+++ b/data structures.docx
@@ -372,7 +372,15 @@
           <w:sz w:val="24"/>
           <w:szCs w:val="24"/>
         </w:rPr>
-        <w:t xml:space="preserve"> nodes are the highest number or latest in the alphabet. This structure allows us to eliminate half the data when searching every time</w:t>
+        <w:t xml:space="preserve"> nodes are the highest number or latest in the alphabet. This structure allows us to eliminate half the data when searching every time. </w:t>
+      </w:r>
+      <w:r>
+        <w:rPr>
+          <w:rFonts w:ascii="Times New Roman" w:hAnsi="Times New Roman" w:cs="Times New Roman"/>
+          <w:sz w:val="24"/>
+          <w:szCs w:val="24"/>
+        </w:rPr>
+        <w:t xml:space="preserve"> </w:t>
       </w:r>
       <w:proofErr w:type="gramStart"/>
       <w:r>
@@ -381,15 +389,7 @@
           <w:sz w:val="24"/>
           <w:szCs w:val="24"/>
         </w:rPr>
-        <w:t xml:space="preserve">. </w:t>
-      </w:r>
-      <w:r>
-        <w:rPr>
-          <w:rFonts w:ascii="Times New Roman" w:hAnsi="Times New Roman" w:cs="Times New Roman"/>
-          <w:sz w:val="24"/>
-          <w:szCs w:val="24"/>
-        </w:rPr>
-        <w:t xml:space="preserve"> ( o</w:t>
+        <w:t>( o</w:t>
       </w:r>
       <w:proofErr w:type="gramEnd"/>
       <w:r>
@@ -839,25 +839,7 @@
           <w:sz w:val="24"/>
           <w:szCs w:val="24"/>
         </w:rPr>
-        <w:t>Graphs are a collection of nodes/vertices and the relationship and connections between the nodes/vertices</w:t>
-      </w:r>
-      <w:proofErr w:type="gramStart"/>
-      <w:r>
-        <w:rPr>
-          <w:rFonts w:ascii="Times New Roman" w:hAnsi="Times New Roman" w:cs="Times New Roman"/>
-          <w:sz w:val="24"/>
-          <w:szCs w:val="24"/>
-        </w:rPr>
-        <w:t xml:space="preserve">.  </w:t>
-      </w:r>
-      <w:proofErr w:type="gramEnd"/>
-      <w:r>
-        <w:rPr>
-          <w:rFonts w:ascii="Times New Roman" w:hAnsi="Times New Roman" w:cs="Times New Roman"/>
-          <w:sz w:val="24"/>
-          <w:szCs w:val="24"/>
-        </w:rPr>
-        <w:t xml:space="preserve">The connection between to nodes/vertices are called edges. Example is a social network where nodes are people and edges are them being friends or not. </w:t>
+        <w:t xml:space="preserve">Graphs are a collection of nodes/vertices and the relationship and connections between the nodes/vertices.  The connection between to nodes/vertices are called edges. Example is a social network where nodes are people and edges are them being friends or not. </w:t>
       </w:r>
     </w:p>
     <w:p>
@@ -978,6 +960,67 @@
           <w:sz w:val="24"/>
           <w:szCs w:val="24"/>
         </w:rPr>
+        <w:t>Adjacency list</w:t>
+      </w:r>
+    </w:p>
+    <w:p>
+      <w:pPr>
+        <w:rPr>
+          <w:rFonts w:ascii="Times New Roman" w:hAnsi="Times New Roman" w:cs="Times New Roman"/>
+          <w:b/>
+          <w:bCs/>
+          <w:sz w:val="24"/>
+          <w:szCs w:val="24"/>
+        </w:rPr>
+      </w:pPr>
+      <w:r>
+        <w:rPr>
+          <w:rFonts w:ascii="Times New Roman" w:hAnsi="Times New Roman" w:cs="Times New Roman"/>
+          <w:b/>
+          <w:bCs/>
+          <w:sz w:val="24"/>
+          <w:szCs w:val="24"/>
+        </w:rPr>
+        <w:t>Adjacency matrix</w:t>
+      </w:r>
+    </w:p>
+    <w:p>
+      <w:pPr>
+        <w:rPr>
+          <w:rFonts w:ascii="Times New Roman" w:hAnsi="Times New Roman" w:cs="Times New Roman"/>
+          <w:sz w:val="24"/>
+          <w:szCs w:val="24"/>
+        </w:rPr>
+      </w:pPr>
+      <w:r>
+        <w:rPr>
+          <w:rFonts w:ascii="Times New Roman" w:hAnsi="Times New Roman" w:cs="Times New Roman"/>
+          <w:b/>
+          <w:bCs/>
+          <w:sz w:val="24"/>
+          <w:szCs w:val="24"/>
+        </w:rPr>
+        <w:t>Incidence matrix</w:t>
+      </w:r>
+    </w:p>
+    <w:p>
+      <w:pPr>
+        <w:rPr>
+          <w:rFonts w:ascii="Times New Roman" w:hAnsi="Times New Roman" w:cs="Times New Roman"/>
+          <w:b/>
+          <w:bCs/>
+          <w:sz w:val="24"/>
+          <w:szCs w:val="24"/>
+        </w:rPr>
+      </w:pPr>
+      <w:r>
+        <w:rPr>
+          <w:rFonts w:ascii="Times New Roman" w:hAnsi="Times New Roman" w:cs="Times New Roman"/>
+          <w:b/>
+          <w:bCs/>
+          <w:sz w:val="24"/>
+          <w:szCs w:val="24"/>
+        </w:rPr>
         <w:t xml:space="preserve">Stacks </w:t>
       </w:r>
     </w:p>
@@ -1145,6 +1188,7 @@
         <w:rPr>
           <w:noProof/>
         </w:rPr>
+        <w:lastRenderedPageBreak/>
         <w:drawing>
           <wp:inline distT="0" distB="0" distL="0" distR="0" wp14:anchorId="30DF18C5" wp14:editId="7EE03857">
             <wp:extent cx="2477412" cy="1817828"/>
@@ -1198,7 +1242,6 @@
           <w:sz w:val="24"/>
           <w:szCs w:val="24"/>
         </w:rPr>
-        <w:lastRenderedPageBreak/>
         <w:tab/>
       </w:r>
       <w:r>
@@ -1273,25 +1316,7 @@
           <w:sz w:val="24"/>
           <w:szCs w:val="24"/>
         </w:rPr>
-        <w:t xml:space="preserve"> do index / 2</w:t>
-      </w:r>
-      <w:proofErr w:type="gramStart"/>
-      <w:r>
-        <w:rPr>
-          <w:rFonts w:ascii="Times New Roman" w:hAnsi="Times New Roman" w:cs="Times New Roman"/>
-          <w:sz w:val="24"/>
-          <w:szCs w:val="24"/>
-        </w:rPr>
-        <w:t xml:space="preserve">.  </w:t>
-      </w:r>
-      <w:proofErr w:type="gramEnd"/>
-      <w:r>
-        <w:rPr>
-          <w:rFonts w:ascii="Times New Roman" w:hAnsi="Times New Roman" w:cs="Times New Roman"/>
-          <w:sz w:val="24"/>
-          <w:szCs w:val="24"/>
-        </w:rPr>
-        <w:t>(index is the index of the node in the array)</w:t>
+        <w:t xml:space="preserve"> do index / 2.  (index is the index of the node in the array)</w:t>
       </w:r>
       <w:r>
         <w:rPr>
@@ -1589,6 +1614,9 @@
         <w:t xml:space="preserve"> </w:t>
       </w:r>
       <w:r>
+        <w:rPr>
+          <w:noProof/>
+        </w:rPr>
         <w:drawing>
           <wp:inline distT="0" distB="0" distL="0" distR="0" wp14:anchorId="34982FC2" wp14:editId="72F5D9A1">
             <wp:extent cx="2409974" cy="1933902"/>
@@ -1712,7 +1740,16 @@
           <w:sz w:val="24"/>
           <w:szCs w:val="24"/>
         </w:rPr>
-        <w:t xml:space="preserve"> integer based on the string and then puts the value in the array under the integer. </w:t>
+        <w:t xml:space="preserve"> integer based on the string and </w:t>
+      </w:r>
+      <w:r>
+        <w:rPr>
+          <w:rFonts w:ascii="Times New Roman" w:hAnsi="Times New Roman" w:cs="Times New Roman"/>
+          <w:sz w:val="24"/>
+          <w:szCs w:val="24"/>
+        </w:rPr>
+        <w:lastRenderedPageBreak/>
+        <w:t xml:space="preserve">then puts the value in the array under the integer. </w:t>
       </w:r>
       <w:r>
         <w:rPr>
@@ -1937,298 +1974,446 @@
           <w:sz w:val="24"/>
           <w:szCs w:val="24"/>
         </w:rPr>
+        <w:t>Maps</w:t>
+      </w:r>
+    </w:p>
+    <w:p>
+      <w:pPr>
+        <w:rPr>
+          <w:rFonts w:ascii="Times New Roman" w:hAnsi="Times New Roman" w:cs="Times New Roman"/>
+          <w:b/>
+          <w:bCs/>
+          <w:sz w:val="24"/>
+          <w:szCs w:val="24"/>
+          <w:u w:val="single"/>
+        </w:rPr>
+      </w:pPr>
+      <w:r>
+        <w:rPr>
+          <w:rFonts w:ascii="Times New Roman" w:hAnsi="Times New Roman" w:cs="Times New Roman"/>
+          <w:b/>
+          <w:bCs/>
+          <w:sz w:val="24"/>
+          <w:szCs w:val="24"/>
+          <w:u w:val="single"/>
+        </w:rPr>
+        <w:t>Algorithms</w:t>
+      </w:r>
+    </w:p>
+    <w:p>
+      <w:pPr>
+        <w:rPr>
+          <w:rFonts w:ascii="Times New Roman" w:hAnsi="Times New Roman" w:cs="Times New Roman"/>
+          <w:b/>
+          <w:bCs/>
+          <w:sz w:val="24"/>
+          <w:szCs w:val="24"/>
+          <w:u w:val="single"/>
+        </w:rPr>
+      </w:pPr>
+    </w:p>
+    <w:p>
+      <w:pPr>
+        <w:rPr>
+          <w:rFonts w:ascii="Times New Roman" w:hAnsi="Times New Roman" w:cs="Times New Roman"/>
+          <w:b/>
+          <w:bCs/>
+          <w:sz w:val="24"/>
+          <w:szCs w:val="24"/>
+        </w:rPr>
+      </w:pPr>
+      <w:r>
+        <w:rPr>
+          <w:rFonts w:ascii="Times New Roman" w:hAnsi="Times New Roman" w:cs="Times New Roman"/>
+          <w:b/>
+          <w:bCs/>
+          <w:sz w:val="24"/>
+          <w:szCs w:val="24"/>
+        </w:rPr>
+        <w:t>Breadth-First Search</w:t>
+      </w:r>
+    </w:p>
+    <w:p>
+      <w:pPr>
+        <w:rPr>
+          <w:rFonts w:ascii="Times New Roman" w:hAnsi="Times New Roman" w:cs="Times New Roman"/>
+          <w:sz w:val="24"/>
+          <w:szCs w:val="24"/>
+        </w:rPr>
+      </w:pPr>
+      <w:r>
+        <w:rPr>
+          <w:rFonts w:ascii="Times New Roman" w:hAnsi="Times New Roman" w:cs="Times New Roman"/>
+          <w:b/>
+          <w:bCs/>
+          <w:sz w:val="24"/>
+          <w:szCs w:val="24"/>
+        </w:rPr>
+        <w:tab/>
+      </w:r>
+      <w:r>
+        <w:rPr>
+          <w:rFonts w:ascii="Times New Roman" w:hAnsi="Times New Roman" w:cs="Times New Roman"/>
+          <w:sz w:val="24"/>
+          <w:szCs w:val="24"/>
+        </w:rPr>
+        <w:t xml:space="preserve">Is a traversal algorithms to find nodes in a </w:t>
+      </w:r>
+      <w:proofErr w:type="gramStart"/>
+      <w:r>
+        <w:rPr>
+          <w:rFonts w:ascii="Times New Roman" w:hAnsi="Times New Roman" w:cs="Times New Roman"/>
+          <w:sz w:val="24"/>
+          <w:szCs w:val="24"/>
+        </w:rPr>
+        <w:t>graph.</w:t>
+      </w:r>
+      <w:proofErr w:type="gramEnd"/>
+      <w:r>
+        <w:rPr>
+          <w:rFonts w:ascii="Times New Roman" w:hAnsi="Times New Roman" w:cs="Times New Roman"/>
+          <w:sz w:val="24"/>
+          <w:szCs w:val="24"/>
+        </w:rPr>
+        <w:t xml:space="preserve"> </w:t>
+      </w:r>
+      <w:r>
+        <w:rPr>
+          <w:rFonts w:ascii="Times New Roman" w:hAnsi="Times New Roman" w:cs="Times New Roman"/>
+          <w:sz w:val="24"/>
+          <w:szCs w:val="24"/>
+        </w:rPr>
+        <w:t>BFS first visits all the nodes children/connected nodes first. Then moves to the neighbor nodes children and further out until it finds the node.</w:t>
+      </w:r>
+    </w:p>
+    <w:p>
+      <w:pPr>
+        <w:rPr>
+          <w:rFonts w:ascii="Times New Roman" w:hAnsi="Times New Roman" w:cs="Times New Roman"/>
+          <w:b/>
+          <w:bCs/>
+          <w:sz w:val="24"/>
+          <w:szCs w:val="24"/>
+        </w:rPr>
+      </w:pPr>
+      <w:r>
+        <w:rPr>
+          <w:rFonts w:ascii="Times New Roman" w:hAnsi="Times New Roman" w:cs="Times New Roman"/>
+          <w:b/>
+          <w:bCs/>
+          <w:sz w:val="24"/>
+          <w:szCs w:val="24"/>
+        </w:rPr>
+        <w:t>Depth First Search</w:t>
+      </w:r>
+    </w:p>
+    <w:p>
+      <w:pPr>
+        <w:rPr>
+          <w:rFonts w:ascii="Times New Roman" w:hAnsi="Times New Roman" w:cs="Times New Roman"/>
+          <w:sz w:val="24"/>
+          <w:szCs w:val="24"/>
+        </w:rPr>
+      </w:pPr>
+      <w:r>
+        <w:rPr>
+          <w:rFonts w:ascii="Times New Roman" w:hAnsi="Times New Roman" w:cs="Times New Roman"/>
+          <w:b/>
+          <w:bCs/>
+          <w:sz w:val="24"/>
+          <w:szCs w:val="24"/>
+        </w:rPr>
+        <w:tab/>
+      </w:r>
+      <w:r>
+        <w:rPr>
+          <w:rFonts w:ascii="Times New Roman" w:hAnsi="Times New Roman" w:cs="Times New Roman"/>
+          <w:sz w:val="24"/>
+          <w:szCs w:val="24"/>
+        </w:rPr>
+        <w:t xml:space="preserve">Is a traversal algorithm to find nodes in a graph. DFS go to one child node and the that child </w:t>
+      </w:r>
+      <w:proofErr w:type="spellStart"/>
+      <w:r>
+        <w:rPr>
+          <w:rFonts w:ascii="Times New Roman" w:hAnsi="Times New Roman" w:cs="Times New Roman"/>
+          <w:sz w:val="24"/>
+          <w:szCs w:val="24"/>
+        </w:rPr>
+        <w:t>child</w:t>
+      </w:r>
+      <w:proofErr w:type="spellEnd"/>
+      <w:r>
+        <w:rPr>
+          <w:rFonts w:ascii="Times New Roman" w:hAnsi="Times New Roman" w:cs="Times New Roman"/>
+          <w:sz w:val="24"/>
+          <w:szCs w:val="24"/>
+        </w:rPr>
+        <w:t xml:space="preserve"> nodes until it reaches a dead end or return to the original node. Once reaching an end or original node it then goes backwards and checks each node to see if there </w:t>
+      </w:r>
+      <w:proofErr w:type="gramStart"/>
+      <w:r>
+        <w:rPr>
+          <w:rFonts w:ascii="Times New Roman" w:hAnsi="Times New Roman" w:cs="Times New Roman"/>
+          <w:sz w:val="24"/>
+          <w:szCs w:val="24"/>
+        </w:rPr>
+        <w:t>is</w:t>
+      </w:r>
+      <w:proofErr w:type="gramEnd"/>
+      <w:r>
+        <w:rPr>
+          <w:rFonts w:ascii="Times New Roman" w:hAnsi="Times New Roman" w:cs="Times New Roman"/>
+          <w:sz w:val="24"/>
+          <w:szCs w:val="24"/>
+        </w:rPr>
+        <w:t xml:space="preserve"> any unvisited </w:t>
+      </w:r>
+      <w:r>
+        <w:rPr>
+          <w:rFonts w:ascii="Times New Roman" w:hAnsi="Times New Roman" w:cs="Times New Roman"/>
+          <w:sz w:val="24"/>
+          <w:szCs w:val="24"/>
+        </w:rPr>
+        <w:t xml:space="preserve">child </w:t>
+      </w:r>
+      <w:r>
+        <w:rPr>
+          <w:rFonts w:ascii="Times New Roman" w:hAnsi="Times New Roman" w:cs="Times New Roman"/>
+          <w:sz w:val="24"/>
+          <w:szCs w:val="24"/>
+        </w:rPr>
+        <w:t>nodes.</w:t>
+      </w:r>
+      <w:r>
+        <w:rPr>
+          <w:rFonts w:ascii="Times New Roman" w:hAnsi="Times New Roman" w:cs="Times New Roman"/>
+          <w:sz w:val="24"/>
+          <w:szCs w:val="24"/>
+        </w:rPr>
+        <w:t xml:space="preserve"> It does this until all nodes are visited.</w:t>
+      </w:r>
+      <w:r>
+        <w:rPr>
+          <w:rFonts w:ascii="Times New Roman" w:hAnsi="Times New Roman" w:cs="Times New Roman"/>
+          <w:sz w:val="24"/>
+          <w:szCs w:val="24"/>
+        </w:rPr>
+        <w:t xml:space="preserve"> </w:t>
+      </w:r>
+    </w:p>
+    <w:p>
+      <w:pPr>
+        <w:rPr>
+          <w:rFonts w:ascii="Times New Roman" w:hAnsi="Times New Roman" w:cs="Times New Roman"/>
+          <w:b/>
+          <w:bCs/>
+          <w:sz w:val="24"/>
+          <w:szCs w:val="24"/>
+        </w:rPr>
+      </w:pPr>
+      <w:r>
+        <w:rPr>
+          <w:rFonts w:ascii="Times New Roman" w:hAnsi="Times New Roman" w:cs="Times New Roman"/>
+          <w:b/>
+          <w:bCs/>
+          <w:sz w:val="24"/>
+          <w:szCs w:val="24"/>
+        </w:rPr>
+        <w:t>Binary Search</w:t>
+      </w:r>
+    </w:p>
+    <w:p>
+      <w:pPr>
+        <w:rPr>
+          <w:rFonts w:ascii="Times New Roman" w:hAnsi="Times New Roman" w:cs="Times New Roman"/>
+          <w:b/>
+          <w:bCs/>
+          <w:sz w:val="24"/>
+          <w:szCs w:val="24"/>
+        </w:rPr>
+      </w:pPr>
+      <w:r>
+        <w:rPr>
+          <w:rFonts w:ascii="Times New Roman" w:hAnsi="Times New Roman" w:cs="Times New Roman"/>
+          <w:b/>
+          <w:bCs/>
+          <w:sz w:val="24"/>
+          <w:szCs w:val="24"/>
+        </w:rPr>
+        <w:t>Merge Sort</w:t>
+      </w:r>
+    </w:p>
+    <w:p>
+      <w:pPr>
+        <w:rPr>
+          <w:rFonts w:ascii="Times New Roman" w:hAnsi="Times New Roman" w:cs="Times New Roman"/>
+          <w:b/>
+          <w:bCs/>
+          <w:sz w:val="24"/>
+          <w:szCs w:val="24"/>
+        </w:rPr>
+      </w:pPr>
+      <w:r>
+        <w:rPr>
+          <w:rFonts w:ascii="Times New Roman" w:hAnsi="Times New Roman" w:cs="Times New Roman"/>
+          <w:b/>
+          <w:bCs/>
+          <w:sz w:val="24"/>
+          <w:szCs w:val="24"/>
+        </w:rPr>
+        <w:t>Quick Sort</w:t>
+      </w:r>
+    </w:p>
+    <w:p>
+      <w:pPr>
+        <w:rPr>
+          <w:rFonts w:ascii="Times New Roman" w:hAnsi="Times New Roman" w:cs="Times New Roman"/>
+          <w:b/>
+          <w:bCs/>
+          <w:sz w:val="24"/>
+          <w:szCs w:val="24"/>
+        </w:rPr>
+      </w:pPr>
+    </w:p>
+    <w:p>
+      <w:pPr>
+        <w:rPr>
+          <w:rFonts w:ascii="Times New Roman" w:hAnsi="Times New Roman" w:cs="Times New Roman"/>
+          <w:b/>
+          <w:bCs/>
+          <w:sz w:val="24"/>
+          <w:szCs w:val="24"/>
+          <w:u w:val="single"/>
+        </w:rPr>
+      </w:pPr>
+      <w:r>
+        <w:rPr>
+          <w:rFonts w:ascii="Times New Roman" w:hAnsi="Times New Roman" w:cs="Times New Roman"/>
+          <w:b/>
+          <w:bCs/>
+          <w:sz w:val="24"/>
+          <w:szCs w:val="24"/>
+          <w:u w:val="single"/>
+        </w:rPr>
+        <w:t>Concepts</w:t>
+      </w:r>
+    </w:p>
+    <w:p>
+      <w:pPr>
+        <w:rPr>
+          <w:rFonts w:ascii="Times New Roman" w:hAnsi="Times New Roman" w:cs="Times New Roman"/>
+          <w:b/>
+          <w:bCs/>
+          <w:sz w:val="24"/>
+          <w:szCs w:val="24"/>
+          <w:u w:val="single"/>
+        </w:rPr>
+      </w:pPr>
+    </w:p>
+    <w:p>
+      <w:pPr>
+        <w:rPr>
+          <w:rFonts w:ascii="Times New Roman" w:hAnsi="Times New Roman" w:cs="Times New Roman"/>
+          <w:b/>
+          <w:bCs/>
+          <w:sz w:val="24"/>
+          <w:szCs w:val="24"/>
+        </w:rPr>
+      </w:pPr>
+      <w:r>
+        <w:rPr>
+          <w:rFonts w:ascii="Times New Roman" w:hAnsi="Times New Roman" w:cs="Times New Roman"/>
+          <w:b/>
+          <w:bCs/>
+          <w:sz w:val="24"/>
+          <w:szCs w:val="24"/>
+        </w:rPr>
+        <w:t>Bit manipulation</w:t>
+      </w:r>
+    </w:p>
+    <w:p>
+      <w:pPr>
+        <w:rPr>
+          <w:rFonts w:ascii="Times New Roman" w:hAnsi="Times New Roman" w:cs="Times New Roman"/>
+          <w:b/>
+          <w:bCs/>
+          <w:sz w:val="24"/>
+          <w:szCs w:val="24"/>
+        </w:rPr>
+      </w:pPr>
+      <w:r>
+        <w:rPr>
+          <w:rFonts w:ascii="Times New Roman" w:hAnsi="Times New Roman" w:cs="Times New Roman"/>
+          <w:b/>
+          <w:bCs/>
+          <w:sz w:val="24"/>
+          <w:szCs w:val="24"/>
+        </w:rPr>
+        <w:t>Memory (stack vs Heap)</w:t>
+      </w:r>
+    </w:p>
+    <w:p>
+      <w:pPr>
+        <w:rPr>
+          <w:rFonts w:ascii="Times New Roman" w:hAnsi="Times New Roman" w:cs="Times New Roman"/>
+          <w:b/>
+          <w:bCs/>
+          <w:sz w:val="24"/>
+          <w:szCs w:val="24"/>
+        </w:rPr>
+      </w:pPr>
+      <w:r>
+        <w:rPr>
+          <w:rFonts w:ascii="Times New Roman" w:hAnsi="Times New Roman" w:cs="Times New Roman"/>
+          <w:b/>
+          <w:bCs/>
+          <w:sz w:val="24"/>
+          <w:szCs w:val="24"/>
+        </w:rPr>
+        <w:t>Recursion</w:t>
+      </w:r>
+    </w:p>
+    <w:p>
+      <w:pPr>
+        <w:rPr>
+          <w:rFonts w:ascii="Times New Roman" w:hAnsi="Times New Roman" w:cs="Times New Roman"/>
+          <w:b/>
+          <w:bCs/>
+          <w:sz w:val="24"/>
+          <w:szCs w:val="24"/>
+        </w:rPr>
+      </w:pPr>
+      <w:r>
+        <w:rPr>
+          <w:rFonts w:ascii="Times New Roman" w:hAnsi="Times New Roman" w:cs="Times New Roman"/>
+          <w:b/>
+          <w:bCs/>
+          <w:sz w:val="24"/>
+          <w:szCs w:val="24"/>
+        </w:rPr>
+        <w:t>Dynamic Programming</w:t>
+      </w:r>
+    </w:p>
+    <w:p>
+      <w:pPr>
+        <w:rPr>
+          <w:rFonts w:ascii="Times New Roman" w:hAnsi="Times New Roman" w:cs="Times New Roman"/>
+          <w:b/>
+          <w:bCs/>
+          <w:sz w:val="24"/>
+          <w:szCs w:val="24"/>
+        </w:rPr>
+      </w:pPr>
+      <w:r>
+        <w:rPr>
+          <w:rFonts w:ascii="Times New Roman" w:hAnsi="Times New Roman" w:cs="Times New Roman"/>
+          <w:b/>
+          <w:bCs/>
+          <w:sz w:val="24"/>
+          <w:szCs w:val="24"/>
+        </w:rPr>
         <w:lastRenderedPageBreak/>
-        <w:t>Maps</w:t>
-      </w:r>
-    </w:p>
-    <w:p>
-      <w:pPr>
-        <w:rPr>
-          <w:rFonts w:ascii="Times New Roman" w:hAnsi="Times New Roman" w:cs="Times New Roman"/>
-          <w:b/>
-          <w:bCs/>
-          <w:sz w:val="24"/>
-          <w:szCs w:val="24"/>
-          <w:u w:val="single"/>
-        </w:rPr>
-      </w:pPr>
-      <w:r>
-        <w:rPr>
-          <w:rFonts w:ascii="Times New Roman" w:hAnsi="Times New Roman" w:cs="Times New Roman"/>
-          <w:b/>
-          <w:bCs/>
-          <w:sz w:val="24"/>
-          <w:szCs w:val="24"/>
-          <w:u w:val="single"/>
-        </w:rPr>
-        <w:t>Algorithms</w:t>
-      </w:r>
-    </w:p>
-    <w:p>
-      <w:pPr>
-        <w:rPr>
-          <w:rFonts w:ascii="Times New Roman" w:hAnsi="Times New Roman" w:cs="Times New Roman"/>
-          <w:b/>
-          <w:bCs/>
-          <w:sz w:val="24"/>
-          <w:szCs w:val="24"/>
-          <w:u w:val="single"/>
-        </w:rPr>
-      </w:pPr>
-    </w:p>
-    <w:p>
-      <w:pPr>
-        <w:rPr>
-          <w:rFonts w:ascii="Times New Roman" w:hAnsi="Times New Roman" w:cs="Times New Roman"/>
-          <w:b/>
-          <w:bCs/>
-          <w:sz w:val="24"/>
-          <w:szCs w:val="24"/>
-        </w:rPr>
-      </w:pPr>
-      <w:r>
-        <w:rPr>
-          <w:rFonts w:ascii="Times New Roman" w:hAnsi="Times New Roman" w:cs="Times New Roman"/>
-          <w:b/>
-          <w:bCs/>
-          <w:sz w:val="24"/>
-          <w:szCs w:val="24"/>
-        </w:rPr>
-        <w:t>Breadth-First Search</w:t>
-      </w:r>
-    </w:p>
-    <w:p>
-      <w:pPr>
-        <w:rPr>
-          <w:rFonts w:ascii="Times New Roman" w:hAnsi="Times New Roman" w:cs="Times New Roman"/>
-          <w:b/>
-          <w:bCs/>
-          <w:sz w:val="24"/>
-          <w:szCs w:val="24"/>
-        </w:rPr>
-      </w:pPr>
-      <w:r>
-        <w:rPr>
-          <w:rFonts w:ascii="Times New Roman" w:hAnsi="Times New Roman" w:cs="Times New Roman"/>
-          <w:b/>
-          <w:bCs/>
-          <w:sz w:val="24"/>
-          <w:szCs w:val="24"/>
-        </w:rPr>
-        <w:t>Depth First Search</w:t>
-      </w:r>
-    </w:p>
-    <w:p>
-      <w:pPr>
-        <w:rPr>
-          <w:rFonts w:ascii="Times New Roman" w:hAnsi="Times New Roman" w:cs="Times New Roman"/>
-          <w:b/>
-          <w:bCs/>
-          <w:sz w:val="24"/>
-          <w:szCs w:val="24"/>
-        </w:rPr>
-      </w:pPr>
-      <w:r>
-        <w:rPr>
-          <w:rFonts w:ascii="Times New Roman" w:hAnsi="Times New Roman" w:cs="Times New Roman"/>
-          <w:b/>
-          <w:bCs/>
-          <w:sz w:val="24"/>
-          <w:szCs w:val="24"/>
-        </w:rPr>
-        <w:t>Binary Search</w:t>
-      </w:r>
-    </w:p>
-    <w:p>
-      <w:pPr>
-        <w:rPr>
-          <w:rFonts w:ascii="Times New Roman" w:hAnsi="Times New Roman" w:cs="Times New Roman"/>
-          <w:b/>
-          <w:bCs/>
-          <w:sz w:val="24"/>
-          <w:szCs w:val="24"/>
-        </w:rPr>
-      </w:pPr>
-      <w:r>
-        <w:rPr>
-          <w:rFonts w:ascii="Times New Roman" w:hAnsi="Times New Roman" w:cs="Times New Roman"/>
-          <w:b/>
-          <w:bCs/>
-          <w:sz w:val="24"/>
-          <w:szCs w:val="24"/>
-        </w:rPr>
-        <w:t>Merge Sort</w:t>
-      </w:r>
-    </w:p>
-    <w:p>
-      <w:pPr>
-        <w:rPr>
-          <w:rFonts w:ascii="Times New Roman" w:hAnsi="Times New Roman" w:cs="Times New Roman"/>
-          <w:b/>
-          <w:bCs/>
-          <w:sz w:val="24"/>
-          <w:szCs w:val="24"/>
-        </w:rPr>
-      </w:pPr>
-      <w:r>
-        <w:rPr>
-          <w:rFonts w:ascii="Times New Roman" w:hAnsi="Times New Roman" w:cs="Times New Roman"/>
-          <w:b/>
-          <w:bCs/>
-          <w:sz w:val="24"/>
-          <w:szCs w:val="24"/>
-        </w:rPr>
-        <w:t>Quick Sort</w:t>
-      </w:r>
-    </w:p>
-    <w:p>
-      <w:pPr>
-        <w:rPr>
-          <w:rFonts w:ascii="Times New Roman" w:hAnsi="Times New Roman" w:cs="Times New Roman"/>
-          <w:b/>
-          <w:bCs/>
-          <w:sz w:val="24"/>
-          <w:szCs w:val="24"/>
-        </w:rPr>
-      </w:pPr>
-    </w:p>
-    <w:p>
-      <w:pPr>
-        <w:rPr>
-          <w:rFonts w:ascii="Times New Roman" w:hAnsi="Times New Roman" w:cs="Times New Roman"/>
-          <w:b/>
-          <w:bCs/>
-          <w:sz w:val="24"/>
-          <w:szCs w:val="24"/>
-          <w:u w:val="single"/>
-        </w:rPr>
-      </w:pPr>
-      <w:r>
-        <w:rPr>
-          <w:rFonts w:ascii="Times New Roman" w:hAnsi="Times New Roman" w:cs="Times New Roman"/>
-          <w:b/>
-          <w:bCs/>
-          <w:sz w:val="24"/>
-          <w:szCs w:val="24"/>
-          <w:u w:val="single"/>
-        </w:rPr>
-        <w:t>Concepts</w:t>
-      </w:r>
-    </w:p>
-    <w:p>
-      <w:pPr>
-        <w:rPr>
-          <w:rFonts w:ascii="Times New Roman" w:hAnsi="Times New Roman" w:cs="Times New Roman"/>
-          <w:b/>
-          <w:bCs/>
-          <w:sz w:val="24"/>
-          <w:szCs w:val="24"/>
-          <w:u w:val="single"/>
-        </w:rPr>
-      </w:pPr>
-    </w:p>
-    <w:p>
-      <w:pPr>
-        <w:rPr>
-          <w:rFonts w:ascii="Times New Roman" w:hAnsi="Times New Roman" w:cs="Times New Roman"/>
-          <w:b/>
-          <w:bCs/>
-          <w:sz w:val="24"/>
-          <w:szCs w:val="24"/>
-        </w:rPr>
-      </w:pPr>
-      <w:r>
-        <w:rPr>
-          <w:rFonts w:ascii="Times New Roman" w:hAnsi="Times New Roman" w:cs="Times New Roman"/>
-          <w:b/>
-          <w:bCs/>
-          <w:sz w:val="24"/>
-          <w:szCs w:val="24"/>
-        </w:rPr>
-        <w:t>Bit manipulation</w:t>
-      </w:r>
-    </w:p>
-    <w:p>
-      <w:pPr>
-        <w:rPr>
-          <w:rFonts w:ascii="Times New Roman" w:hAnsi="Times New Roman" w:cs="Times New Roman"/>
-          <w:b/>
-          <w:bCs/>
-          <w:sz w:val="24"/>
-          <w:szCs w:val="24"/>
-        </w:rPr>
-      </w:pPr>
-      <w:r>
-        <w:rPr>
-          <w:rFonts w:ascii="Times New Roman" w:hAnsi="Times New Roman" w:cs="Times New Roman"/>
-          <w:b/>
-          <w:bCs/>
-          <w:sz w:val="24"/>
-          <w:szCs w:val="24"/>
-        </w:rPr>
-        <w:t>Memory (stack vs Heap)</w:t>
-      </w:r>
-    </w:p>
-    <w:p>
-      <w:pPr>
-        <w:rPr>
-          <w:rFonts w:ascii="Times New Roman" w:hAnsi="Times New Roman" w:cs="Times New Roman"/>
-          <w:b/>
-          <w:bCs/>
-          <w:sz w:val="24"/>
-          <w:szCs w:val="24"/>
-        </w:rPr>
-      </w:pPr>
-      <w:r>
-        <w:rPr>
-          <w:rFonts w:ascii="Times New Roman" w:hAnsi="Times New Roman" w:cs="Times New Roman"/>
-          <w:b/>
-          <w:bCs/>
-          <w:sz w:val="24"/>
-          <w:szCs w:val="24"/>
-        </w:rPr>
-        <w:t>Recursion</w:t>
-      </w:r>
-    </w:p>
-    <w:p>
-      <w:pPr>
-        <w:rPr>
-          <w:rFonts w:ascii="Times New Roman" w:hAnsi="Times New Roman" w:cs="Times New Roman"/>
-          <w:b/>
-          <w:bCs/>
-          <w:sz w:val="24"/>
-          <w:szCs w:val="24"/>
-        </w:rPr>
-      </w:pPr>
-      <w:r>
-        <w:rPr>
-          <w:rFonts w:ascii="Times New Roman" w:hAnsi="Times New Roman" w:cs="Times New Roman"/>
-          <w:b/>
-          <w:bCs/>
-          <w:sz w:val="24"/>
-          <w:szCs w:val="24"/>
-        </w:rPr>
-        <w:t>Dynamic Programming</w:t>
-      </w:r>
-    </w:p>
-    <w:p>
-      <w:pPr>
-        <w:rPr>
-          <w:rFonts w:ascii="Times New Roman" w:hAnsi="Times New Roman" w:cs="Times New Roman"/>
-          <w:b/>
-          <w:bCs/>
-          <w:sz w:val="24"/>
-          <w:szCs w:val="24"/>
-        </w:rPr>
-      </w:pPr>
-      <w:r>
-        <w:rPr>
-          <w:rFonts w:ascii="Times New Roman" w:hAnsi="Times New Roman" w:cs="Times New Roman"/>
-          <w:b/>
-          <w:bCs/>
-          <w:sz w:val="24"/>
-          <w:szCs w:val="24"/>
-        </w:rPr>
         <w:t>Big O time and Space</w:t>
       </w:r>
     </w:p>

</xml_diff>